<commit_message>
updated diagrams for sprint 2
</commit_message>
<xml_diff>
--- a/Documents/Word Documents (Raw and latest)/Diagrams for sprint 2.docx
+++ b/Documents/Word Documents (Raw and latest)/Diagrams for sprint 2.docx
@@ -246,7 +246,7 @@
           <wp:inline distT="0" distB="0" distL="0" distR="0">
             <wp:extent cx="5724525" cy="3800475"/>
             <wp:effectExtent l="0" t="0" r="9525" b="9525"/>
-            <wp:docPr id="4" name="Picture 4" descr="C:\development\BorrowMyBooks\Documents\Diagrams\BorrowMyBooks Data Model Class Diagram v1.2.png"/>
+            <wp:docPr id="8" name="Picture 8" descr="C:\development\BorrowMyBooks\Documents\Diagrams\BorrowMyBooks Data Model Class Diagram v1.3.png"/>
             <wp:cNvGraphicFramePr>
               <a:graphicFrameLocks xmlns:a="http://schemas.openxmlformats.org/drawingml/2006/main" noChangeAspect="1"/>
             </wp:cNvGraphicFramePr>
@@ -254,7 +254,7 @@
               <a:graphicData uri="http://schemas.openxmlformats.org/drawingml/2006/picture">
                 <pic:pic xmlns:pic="http://schemas.openxmlformats.org/drawingml/2006/picture">
                   <pic:nvPicPr>
-                    <pic:cNvPr id="0" name="Picture 4" descr="C:\development\BorrowMyBooks\Documents\Diagrams\BorrowMyBooks Data Model Class Diagram v1.2.png"/>
+                    <pic:cNvPr id="0" name="Picture 1" descr="C:\development\BorrowMyBooks\Documents\Diagrams\BorrowMyBooks Data Model Class Diagram v1.3.png"/>
                     <pic:cNvPicPr>
                       <a:picLocks noChangeAspect="1" noChangeArrowheads="1"/>
                     </pic:cNvPicPr>
@@ -291,6 +291,8 @@
           </wp:inline>
         </w:drawing>
       </w:r>
+      <w:bookmarkStart w:id="0" w:name="_GoBack"/>
+      <w:bookmarkEnd w:id="0"/>
     </w:p>
     <w:p>
       <w:pPr>
@@ -476,10 +478,7 @@
       </w:r>
     </w:p>
     <w:p/>
-    <w:p>
-      <w:bookmarkStart w:id="0" w:name="_GoBack"/>
-      <w:bookmarkEnd w:id="0"/>
-    </w:p>
+    <w:p/>
     <w:sectPr>
       <w:pgSz w:w="11906" w:h="16838"/>
       <w:pgMar w:top="1440" w:right="1440" w:bottom="1440" w:left="1440" w:header="708" w:footer="708" w:gutter="0"/>

</xml_diff>